<commit_message>
Add explanatory note creator
</commit_message>
<xml_diff>
--- a/docx_templates/memorandum.docx
+++ b/docx_templates/memorandum.docx
@@ -35,8 +35,6 @@
                 <w:lang w:val="ru-RU" w:eastAsia="ru-RU"/>
               </w:rPr>
             </w:pPr>
-            <w:bookmarkStart w:id="0" w:name="_GoBack"/>
-            <w:bookmarkEnd w:id="0"/>
             <w:r>
               <w:rPr>
                 <w:rFonts w:ascii="Times New Roman" w:eastAsia="Times New Roman" w:hAnsi="Times New Roman" w:cs="Times New Roman"/>
@@ -382,7 +380,7 @@
           <w:rFonts w:ascii="Times New Roman" w:eastAsia="Times New Roman" w:hAnsi="Times New Roman" w:cs="Times New Roman"/>
           <w:sz w:val="28"/>
           <w:szCs w:val="28"/>
-          <w:lang w:eastAsia="ru-RU"/>
+          <w:lang w:val="ru-RU" w:eastAsia="ru-RU"/>
         </w:rPr>
       </w:pPr>
       <w:r>
@@ -390,11 +388,10 @@
           <w:rFonts w:ascii="Times New Roman" w:eastAsia="Times New Roman" w:hAnsi="Times New Roman" w:cs="Times New Roman"/>
           <w:sz w:val="28"/>
           <w:szCs w:val="28"/>
-          <w:lang w:eastAsia="ru-RU"/>
+          <w:lang w:val="ru-RU" w:eastAsia="ru-RU"/>
         </w:rPr>
         <w:t>{{</w:t>
       </w:r>
-      <w:proofErr w:type="spellStart"/>
       <w:r>
         <w:rPr>
           <w:rFonts w:ascii="Times New Roman" w:eastAsia="Times New Roman" w:hAnsi="Times New Roman" w:cs="Times New Roman"/>
@@ -402,15 +399,32 @@
           <w:szCs w:val="28"/>
           <w:lang w:eastAsia="ru-RU"/>
         </w:rPr>
-        <w:t>project_name</w:t>
+        <w:t>project</w:t>
       </w:r>
-      <w:proofErr w:type="spellEnd"/>
+      <w:r>
+        <w:rPr>
+          <w:rFonts w:ascii="Times New Roman" w:eastAsia="Times New Roman" w:hAnsi="Times New Roman" w:cs="Times New Roman"/>
+          <w:sz w:val="28"/>
+          <w:szCs w:val="28"/>
+          <w:lang w:val="ru-RU" w:eastAsia="ru-RU"/>
+        </w:rPr>
+        <w:t>_</w:t>
+      </w:r>
       <w:r>
         <w:rPr>
           <w:rFonts w:ascii="Times New Roman" w:eastAsia="Times New Roman" w:hAnsi="Times New Roman" w:cs="Times New Roman"/>
           <w:sz w:val="28"/>
           <w:szCs w:val="28"/>
           <w:lang w:eastAsia="ru-RU"/>
+        </w:rPr>
+        <w:t>name</w:t>
+      </w:r>
+      <w:r>
+        <w:rPr>
+          <w:rFonts w:ascii="Times New Roman" w:eastAsia="Times New Roman" w:hAnsi="Times New Roman" w:cs="Times New Roman"/>
+          <w:sz w:val="28"/>
+          <w:szCs w:val="28"/>
+          <w:lang w:val="ru-RU" w:eastAsia="ru-RU"/>
         </w:rPr>
         <w:t>}}</w:t>
       </w:r>
@@ -441,12 +455,8 @@
     </w:p>
     <w:p>
       <w:pPr>
-        <w:numPr>
-          <w:ilvl w:val="0"/>
-          <w:numId w:val="10"/>
-        </w:numPr>
         <w:spacing w:after="0" w:line="240" w:lineRule="auto"/>
-        <w:ind w:left="0" w:firstLine="567"/>
+        <w:ind w:firstLine="567"/>
         <w:jc w:val="both"/>
         <w:rPr>
           <w:rFonts w:ascii="Times New Roman" w:eastAsia="Times New Roman" w:hAnsi="Times New Roman" w:cs="Times New Roman"/>
@@ -455,6 +465,15 @@
           <w:lang w:val="ru-RU" w:eastAsia="ru-RU"/>
         </w:rPr>
       </w:pPr>
+      <w:r>
+        <w:rPr>
+          <w:rFonts w:ascii="Times New Roman" w:eastAsia="Times New Roman" w:hAnsi="Times New Roman" w:cs="Times New Roman"/>
+          <w:sz w:val="28"/>
+          <w:szCs w:val="28"/>
+          <w:lang w:val="ru-RU" w:eastAsia="ru-RU"/>
+        </w:rPr>
+        <w:t xml:space="preserve">1) </w:t>
+      </w:r>
       <w:r>
         <w:rPr>
           <w:rFonts w:ascii="Times New Roman" w:eastAsia="Times New Roman" w:hAnsi="Times New Roman" w:cs="Times New Roman"/>
@@ -511,18 +530,6 @@
         <w:jc w:val="both"/>
         <w:rPr>
           <w:rFonts w:ascii="Times New Roman" w:eastAsia="Times New Roman" w:hAnsi="Times New Roman" w:cs="Times New Roman"/>
-          <w:sz w:val="28"/>
-          <w:szCs w:val="28"/>
-          <w:lang w:val="ru-RU" w:eastAsia="ru-RU"/>
-        </w:rPr>
-      </w:pPr>
-    </w:p>
-    <w:p>
-      <w:pPr>
-        <w:spacing w:after="0" w:line="240" w:lineRule="auto"/>
-        <w:jc w:val="both"/>
-        <w:rPr>
-          <w:rFonts w:ascii="Times New Roman" w:eastAsia="Times New Roman" w:hAnsi="Times New Roman" w:cs="Times New Roman"/>
           <w:i/>
           <w:sz w:val="28"/>
           <w:szCs w:val="28"/>
@@ -548,15 +555,28 @@
           <w:szCs w:val="24"/>
           <w:lang w:val="ru-RU" w:eastAsia="ru-RU"/>
         </w:rPr>
-        <w:t>Таблица 1 – Рекомендации по выбору ОКГТ и дополнительных мероприятий</w:t>
+        <w:t>Табл</w:t>
       </w:r>
-    </w:p>
-    <w:p>
-      <w:pPr>
+      <w:r>
         <w:rPr>
-          <w:lang w:val="ru-RU"/>
+          <w:rFonts w:ascii="Times New Roman" w:eastAsia="Times New Roman" w:hAnsi="Times New Roman" w:cs="Times New Roman"/>
+          <w:sz w:val="24"/>
+          <w:szCs w:val="24"/>
+          <w:lang w:val="ru-RU" w:eastAsia="ru-RU"/>
         </w:rPr>
-      </w:pPr>
+        <w:t>.</w:t>
+      </w:r>
+      <w:bookmarkStart w:id="0" w:name="_GoBack"/>
+      <w:bookmarkEnd w:id="0"/>
+      <w:r>
+        <w:rPr>
+          <w:rFonts w:ascii="Times New Roman" w:eastAsia="Times New Roman" w:hAnsi="Times New Roman" w:cs="Times New Roman"/>
+          <w:sz w:val="24"/>
+          <w:szCs w:val="24"/>
+          <w:lang w:val="ru-RU" w:eastAsia="ru-RU"/>
+        </w:rPr>
+        <w:t xml:space="preserve"> 1 – Рекомендации по выбору ОКГТ и дополнительных мероприятий</w:t>
+      </w:r>
     </w:p>
     <w:sectPr>
       <w:pgSz w:w="11907" w:h="16839" w:code="9"/>
@@ -746,6 +766,95 @@
     <w:multiLevelType w:val="hybridMultilevel"/>
     <w:tmpl w:val="2932E41A"/>
     <w:lvl w:ilvl="0" w:tplc="83EECE34">
+      <w:start w:val="1"/>
+      <w:numFmt w:val="decimal"/>
+      <w:lvlText w:val="%1)"/>
+      <w:lvlJc w:val="left"/>
+      <w:pPr>
+        <w:ind w:left="927" w:hanging="360"/>
+      </w:pPr>
+      <w:rPr>
+        <w:rFonts w:hint="default"/>
+      </w:rPr>
+    </w:lvl>
+    <w:lvl w:ilvl="1" w:tplc="04190019" w:tentative="1">
+      <w:start w:val="1"/>
+      <w:numFmt w:val="lowerLetter"/>
+      <w:lvlText w:val="%2."/>
+      <w:lvlJc w:val="left"/>
+      <w:pPr>
+        <w:ind w:left="1647" w:hanging="360"/>
+      </w:pPr>
+    </w:lvl>
+    <w:lvl w:ilvl="2" w:tplc="0419001B" w:tentative="1">
+      <w:start w:val="1"/>
+      <w:numFmt w:val="lowerRoman"/>
+      <w:lvlText w:val="%3."/>
+      <w:lvlJc w:val="right"/>
+      <w:pPr>
+        <w:ind w:left="2367" w:hanging="180"/>
+      </w:pPr>
+    </w:lvl>
+    <w:lvl w:ilvl="3" w:tplc="0419000F" w:tentative="1">
+      <w:start w:val="1"/>
+      <w:numFmt w:val="decimal"/>
+      <w:lvlText w:val="%4."/>
+      <w:lvlJc w:val="left"/>
+      <w:pPr>
+        <w:ind w:left="3087" w:hanging="360"/>
+      </w:pPr>
+    </w:lvl>
+    <w:lvl w:ilvl="4" w:tplc="04190019" w:tentative="1">
+      <w:start w:val="1"/>
+      <w:numFmt w:val="lowerLetter"/>
+      <w:lvlText w:val="%5."/>
+      <w:lvlJc w:val="left"/>
+      <w:pPr>
+        <w:ind w:left="3807" w:hanging="360"/>
+      </w:pPr>
+    </w:lvl>
+    <w:lvl w:ilvl="5" w:tplc="0419001B" w:tentative="1">
+      <w:start w:val="1"/>
+      <w:numFmt w:val="lowerRoman"/>
+      <w:lvlText w:val="%6."/>
+      <w:lvlJc w:val="right"/>
+      <w:pPr>
+        <w:ind w:left="4527" w:hanging="180"/>
+      </w:pPr>
+    </w:lvl>
+    <w:lvl w:ilvl="6" w:tplc="0419000F" w:tentative="1">
+      <w:start w:val="1"/>
+      <w:numFmt w:val="decimal"/>
+      <w:lvlText w:val="%7."/>
+      <w:lvlJc w:val="left"/>
+      <w:pPr>
+        <w:ind w:left="5247" w:hanging="360"/>
+      </w:pPr>
+    </w:lvl>
+    <w:lvl w:ilvl="7" w:tplc="04190019" w:tentative="1">
+      <w:start w:val="1"/>
+      <w:numFmt w:val="lowerLetter"/>
+      <w:lvlText w:val="%8."/>
+      <w:lvlJc w:val="left"/>
+      <w:pPr>
+        <w:ind w:left="5967" w:hanging="360"/>
+      </w:pPr>
+    </w:lvl>
+    <w:lvl w:ilvl="8" w:tplc="0419001B" w:tentative="1">
+      <w:start w:val="1"/>
+      <w:numFmt w:val="lowerRoman"/>
+      <w:lvlText w:val="%9."/>
+      <w:lvlJc w:val="right"/>
+      <w:pPr>
+        <w:ind w:left="6687" w:hanging="180"/>
+      </w:pPr>
+    </w:lvl>
+  </w:abstractNum>
+  <w:abstractNum w:abstractNumId="10">
+    <w:nsid w:val="7BF54BBF"/>
+    <w:multiLevelType w:val="hybridMultilevel"/>
+    <w:tmpl w:val="770C7802"/>
+    <w:lvl w:ilvl="0" w:tplc="E0022952">
       <w:start w:val="1"/>
       <w:numFmt w:val="decimal"/>
       <w:lvlText w:val="%1)"/>
@@ -859,6 +968,9 @@
   </w:num>
   <w:num w:numId="10">
     <w:abstractNumId w:val="9"/>
+  </w:num>
+  <w:num w:numId="11">
+    <w:abstractNumId w:val="10"/>
   </w:num>
 </w:numbering>
 </file>
@@ -23406,7 +23518,7 @@
 </file>
 
 <file path=customXml/itemProps1.xml><?xml version="1.0" encoding="utf-8"?>
-<ds:datastoreItem xmlns:ds="http://schemas.openxmlformats.org/officeDocument/2006/customXml" ds:itemID="{1960FFD8-DE4C-43E5-9D88-D23FB05FAAD9}">
+<ds:datastoreItem xmlns:ds="http://schemas.openxmlformats.org/officeDocument/2006/customXml" ds:itemID="{F5C99457-0699-4590-ACAF-4E86CC35849E}">
   <ds:schemaRefs>
     <ds:schemaRef ds:uri="http://schemas.openxmlformats.org/officeDocument/2006/bibliography"/>
   </ds:schemaRefs>

</xml_diff>